<commit_message>
add console logging and dataset size selection
</commit_message>
<xml_diff>
--- a/Assignment3_Report_Davide_Vitagliano.docx
+++ b/Assignment3_Report_Davide_Vitagliano.docx
@@ -96,30 +96,20 @@
           <w:lang w:val="en-US"/>
         </w:rPr>
       </w:pPr>
-      <w:proofErr w:type="spellStart"/>
       <w:r>
         <w:rPr>
           <w:sz w:val="40"/>
           <w:szCs w:val="40"/>
           <w:lang w:val="en-US"/>
         </w:rPr>
-        <w:t>Assignement</w:t>
-      </w:r>
-      <w:proofErr w:type="spellEnd"/>
+        <w:t xml:space="preserve">Assignement </w:t>
+      </w:r>
       <w:r>
         <w:rPr>
           <w:sz w:val="40"/>
           <w:szCs w:val="40"/>
           <w:lang w:val="en-US"/>
         </w:rPr>
-        <w:t xml:space="preserve"> </w:t>
-      </w:r>
-      <w:r>
-        <w:rPr>
-          <w:sz w:val="40"/>
-          <w:szCs w:val="40"/>
-          <w:lang w:val="en-US"/>
-        </w:rPr>
         <w:t>3</w:t>
       </w:r>
     </w:p>
@@ -149,37 +139,12 @@
           <w:szCs w:val="28"/>
         </w:rPr>
       </w:pPr>
-      <w:proofErr w:type="spellStart"/>
       <w:r>
         <w:rPr>
           <w:sz w:val="28"/>
           <w:szCs w:val="28"/>
         </w:rPr>
-        <w:t>Academic</w:t>
-      </w:r>
-      <w:proofErr w:type="spellEnd"/>
-      <w:r>
-        <w:rPr>
-          <w:sz w:val="28"/>
-          <w:szCs w:val="28"/>
-        </w:rPr>
-        <w:t xml:space="preserve"> </w:t>
-      </w:r>
-      <w:proofErr w:type="spellStart"/>
-      <w:r>
-        <w:rPr>
-          <w:sz w:val="28"/>
-          <w:szCs w:val="28"/>
-        </w:rPr>
-        <w:t>Year</w:t>
-      </w:r>
-      <w:proofErr w:type="spellEnd"/>
-      <w:r>
-        <w:rPr>
-          <w:sz w:val="28"/>
-          <w:szCs w:val="28"/>
-        </w:rPr>
-        <w:t xml:space="preserve"> 2023/2024</w:t>
+        <w:t>Academic Year 2023/2024</w:t>
       </w:r>
       <w:r>
         <w:rPr>
@@ -1700,7 +1665,6 @@
         </w:rPr>
       </w:pPr>
       <w:bookmarkStart w:id="0" w:name="_Toc156834393"/>
-      <w:proofErr w:type="spellStart"/>
       <w:r>
         <w:rPr>
           <w:rFonts w:ascii="Roboto" w:hAnsi="Roboto"/>
@@ -1711,7 +1675,6 @@
         <w:t>Requirements</w:t>
       </w:r>
       <w:bookmarkEnd w:id="0"/>
-      <w:proofErr w:type="spellEnd"/>
     </w:p>
     <w:p>
       <w:pPr>
@@ -1867,16 +1830,8 @@
         <w:rPr>
           <w:lang w:val="en-US"/>
         </w:rPr>
-        <w:t xml:space="preserve">Gaussian </w:t>
-      </w:r>
-      <w:proofErr w:type="spellStart"/>
-      <w:r>
-        <w:rPr>
-          <w:lang w:val="en-US"/>
-        </w:rPr>
-        <w:t>Misture</w:t>
-      </w:r>
-      <w:proofErr w:type="spellEnd"/>
+        <w:t>Gaussian Misture</w:t>
+      </w:r>
       <w:r>
         <w:rPr>
           <w:lang w:val="en-US"/>
@@ -1967,7 +1922,6 @@
         </w:rPr>
       </w:pPr>
       <w:bookmarkStart w:id="1" w:name="_Toc156834394"/>
-      <w:proofErr w:type="spellStart"/>
       <w:r>
         <w:rPr>
           <w:rFonts w:ascii="Roboto" w:hAnsi="Roboto"/>
@@ -1977,7 +1931,6 @@
         <w:t>Introduction</w:t>
       </w:r>
       <w:bookmarkEnd w:id="1"/>
-      <w:proofErr w:type="spellEnd"/>
     </w:p>
     <w:p>
       <w:pPr>
@@ -2116,6 +2069,12 @@
         </w:rPr>
         <w:t>In our case we use Principal Components Analysis to reduce the dimensionality of the dataset by maximizing the variance of each dimension.</w:t>
       </w:r>
+      <w:r>
+        <w:rPr>
+          <w:lang w:val="en-US"/>
+        </w:rPr>
+        <w:t xml:space="preserve"> Then we choose which model to train to classify the dataset.</w:t>
+      </w:r>
     </w:p>
     <w:p>
       <w:pPr>
@@ -2175,7 +2134,14 @@
         <w:rPr>
           <w:lang w:val="en-US"/>
         </w:rPr>
-        <w:t xml:space="preserve"> algorithm is useful when the data points are not clearly separable and belong to multiple clusters with different means and variances. It</w:t>
+        <w:t xml:space="preserve"> algorithm is useful when the data points are not clearly separable and belong to multiple clusters with different means and variances. </w:t>
+      </w:r>
+      <w:r>
+        <w:rPr>
+          <w:lang w:val="en-US"/>
+        </w:rPr>
+        <w:lastRenderedPageBreak/>
+        <w:t>It</w:t>
       </w:r>
       <w:r>
         <w:rPr>
@@ -2206,7 +2172,6 @@
         <w:rPr>
           <w:lang w:val="en-US"/>
         </w:rPr>
-        <w:lastRenderedPageBreak/>
         <w:t xml:space="preserve">Normalized Cut </w:t>
       </w:r>
       <w:r>
@@ -2360,21 +2325,7 @@
         <w:rPr>
           <w:lang w:val="en-US"/>
         </w:rPr>
-        <w:t xml:space="preserve">, which is choosing the initial </w:t>
-      </w:r>
-      <w:proofErr w:type="spellStart"/>
-      <w:r>
-        <w:rPr>
-          <w:lang w:val="en-US"/>
-        </w:rPr>
-        <w:t>cenroids</w:t>
-      </w:r>
-      <w:proofErr w:type="spellEnd"/>
-      <w:r>
-        <w:rPr>
-          <w:lang w:val="en-US"/>
-        </w:rPr>
-        <w:t>,</w:t>
+        <w:t>, which is choosing the initial cenroids,</w:t>
       </w:r>
       <w:r>
         <w:rPr>
@@ -2698,39 +2649,370 @@
           <w:rFonts w:ascii="Roboto" w:hAnsi="Roboto"/>
           <w:sz w:val="40"/>
           <w:szCs w:val="40"/>
-          <w:lang w:val="en-US"/>
         </w:rPr>
       </w:pPr>
       <w:bookmarkStart w:id="2" w:name="_Toc156834395"/>
-      <w:proofErr w:type="spellStart"/>
       <w:r>
         <w:rPr>
           <w:rFonts w:ascii="Roboto" w:hAnsi="Roboto"/>
           <w:sz w:val="40"/>
           <w:szCs w:val="40"/>
         </w:rPr>
-        <w:t>Designing</w:t>
-      </w:r>
-      <w:proofErr w:type="spellEnd"/>
-      <w:r>
-        <w:rPr>
-          <w:rFonts w:ascii="Roboto" w:hAnsi="Roboto"/>
-          <w:sz w:val="40"/>
-          <w:szCs w:val="40"/>
-        </w:rPr>
-        <w:t xml:space="preserve"> the </w:t>
-      </w:r>
-      <w:proofErr w:type="spellStart"/>
-      <w:r>
-        <w:rPr>
-          <w:rFonts w:ascii="Roboto" w:hAnsi="Roboto"/>
-          <w:sz w:val="40"/>
-          <w:szCs w:val="40"/>
-        </w:rPr>
-        <w:t>solution</w:t>
+        <w:t>Designing the solution</w:t>
       </w:r>
       <w:bookmarkEnd w:id="2"/>
-      <w:proofErr w:type="spellEnd"/>
+    </w:p>
+    <w:p>
+      <w:pPr>
+        <w:rPr>
+          <w:lang w:val="en-US"/>
+        </w:rPr>
+      </w:pPr>
+      <w:r>
+        <w:rPr>
+          <w:lang w:val="en-US"/>
+        </w:rPr>
+        <w:t>The first portion of c</w:t>
+      </w:r>
+      <w:r>
+        <w:rPr>
+          <w:lang w:val="en-US"/>
+        </w:rPr>
+        <w:t xml:space="preserve">ode is the same for every classifier, we define the parent class </w:t>
+      </w:r>
+      <w:r>
+        <w:rPr>
+          <w:i/>
+          <w:iCs/>
+          <w:lang w:val="en-US"/>
+        </w:rPr>
+        <w:t>Classifier</w:t>
+      </w:r>
+      <w:r>
+        <w:rPr>
+          <w:lang w:val="en-US"/>
+        </w:rPr>
+        <w:t>:</w:t>
+      </w:r>
+    </w:p>
+    <w:p>
+      <w:pPr>
+        <w:pStyle w:val="Paragrafoelenco"/>
+        <w:numPr>
+          <w:ilvl w:val="0"/>
+          <w:numId w:val="41"/>
+        </w:numPr>
+        <w:rPr>
+          <w:lang w:val="en-US"/>
+        </w:rPr>
+      </w:pPr>
+      <w:r>
+        <w:rPr>
+          <w:i/>
+          <w:iCs/>
+          <w:lang w:val="en-US"/>
+        </w:rPr>
+        <w:t xml:space="preserve">__init__ </w:t>
+      </w:r>
+      <w:r>
+        <w:rPr>
+          <w:lang w:val="en-US"/>
+        </w:rPr>
+        <w:t>method:</w:t>
+      </w:r>
+    </w:p>
+    <w:p>
+      <w:pPr>
+        <w:pStyle w:val="Paragrafoelenco"/>
+        <w:numPr>
+          <w:ilvl w:val="1"/>
+          <w:numId w:val="41"/>
+        </w:numPr>
+        <w:rPr>
+          <w:lang w:val="en-US"/>
+        </w:rPr>
+      </w:pPr>
+      <w:r>
+        <w:rPr>
+          <w:lang w:val="en-US"/>
+        </w:rPr>
+        <w:lastRenderedPageBreak/>
+        <w:t>I</w:t>
+      </w:r>
+      <w:r>
+        <w:rPr>
+          <w:lang w:val="en-US"/>
+        </w:rPr>
+        <w:t xml:space="preserve">t loads the MNIST dataset using the </w:t>
+      </w:r>
+      <w:r>
+        <w:rPr>
+          <w:i/>
+          <w:iCs/>
+          <w:lang w:val="en-US"/>
+        </w:rPr>
+        <w:t>fetch_openml</w:t>
+      </w:r>
+      <w:r>
+        <w:rPr>
+          <w:lang w:val="en-US"/>
+        </w:rPr>
+        <w:t xml:space="preserve"> function, which fetches datasets from the OpenML repository. The data is then normalized by dividing</w:t>
+      </w:r>
+      <w:r>
+        <w:rPr>
+          <w:lang w:val="en-US"/>
+        </w:rPr>
+        <w:t xml:space="preserve"> each feature</w:t>
+      </w:r>
+      <w:r>
+        <w:rPr>
+          <w:lang w:val="en-US"/>
+        </w:rPr>
+        <w:t xml:space="preserve"> by </w:t>
+      </w:r>
+      <w:proofErr w:type="gramStart"/>
+      <w:r>
+        <w:rPr>
+          <w:lang w:val="en-US"/>
+        </w:rPr>
+        <w:t>255</w:t>
+      </w:r>
+      <w:r>
+        <w:rPr>
+          <w:lang w:val="en-US"/>
+        </w:rPr>
+        <w:t>;</w:t>
+      </w:r>
+      <w:proofErr w:type="gramEnd"/>
+    </w:p>
+    <w:p>
+      <w:pPr>
+        <w:pStyle w:val="Paragrafoelenco"/>
+        <w:numPr>
+          <w:ilvl w:val="1"/>
+          <w:numId w:val="41"/>
+        </w:numPr>
+        <w:rPr>
+          <w:lang w:val="en-US"/>
+        </w:rPr>
+      </w:pPr>
+      <w:r>
+        <w:rPr>
+          <w:lang w:val="en-US"/>
+        </w:rPr>
+        <w:t xml:space="preserve">An </w:t>
+      </w:r>
+      <w:r>
+        <w:rPr>
+          <w:i/>
+          <w:iCs/>
+          <w:lang w:val="en-US"/>
+        </w:rPr>
+        <w:t>ATOMClassifier</w:t>
+      </w:r>
+      <w:r>
+        <w:rPr>
+          <w:lang w:val="en-US"/>
+        </w:rPr>
+        <w:t xml:space="preserve"> object </w:t>
+      </w:r>
+      <w:r>
+        <w:rPr>
+          <w:lang w:val="en-US"/>
+        </w:rPr>
+        <w:t xml:space="preserve">is created with the loaded data. This object acts as a wrapper </w:t>
+      </w:r>
+      <w:r>
+        <w:rPr>
+          <w:lang w:val="en-US"/>
+        </w:rPr>
+        <w:t>to divide the dataset in training and test set.</w:t>
+      </w:r>
+    </w:p>
+    <w:p>
+      <w:pPr>
+        <w:pStyle w:val="Paragrafoelenco"/>
+        <w:numPr>
+          <w:ilvl w:val="0"/>
+          <w:numId w:val="41"/>
+        </w:numPr>
+        <w:rPr>
+          <w:lang w:val="en-US"/>
+        </w:rPr>
+      </w:pPr>
+      <w:r>
+        <w:rPr>
+          <w:i/>
+          <w:iCs/>
+          <w:lang w:val="en-US"/>
+        </w:rPr>
+        <w:t xml:space="preserve">_fit_predict_ </w:t>
+      </w:r>
+      <w:r>
+        <w:rPr>
+          <w:lang w:val="en-US"/>
+        </w:rPr>
+        <w:t>method:</w:t>
+      </w:r>
+    </w:p>
+    <w:p>
+      <w:pPr>
+        <w:pStyle w:val="Paragrafoelenco"/>
+        <w:numPr>
+          <w:ilvl w:val="1"/>
+          <w:numId w:val="41"/>
+        </w:numPr>
+        <w:rPr>
+          <w:lang w:val="en-US"/>
+        </w:rPr>
+      </w:pPr>
+      <w:r>
+        <w:rPr>
+          <w:lang w:val="en-US"/>
+        </w:rPr>
+        <w:t xml:space="preserve">The training data is transformed using PCA and then used to fit the </w:t>
+      </w:r>
+      <w:proofErr w:type="gramStart"/>
+      <w:r>
+        <w:rPr>
+          <w:lang w:val="en-US"/>
+        </w:rPr>
+        <w:t>model</w:t>
+      </w:r>
+      <w:r>
+        <w:rPr>
+          <w:lang w:val="en-US"/>
+        </w:rPr>
+        <w:t>;</w:t>
+      </w:r>
+      <w:proofErr w:type="gramEnd"/>
+    </w:p>
+    <w:p>
+      <w:pPr>
+        <w:pStyle w:val="Paragrafoelenco"/>
+        <w:numPr>
+          <w:ilvl w:val="1"/>
+          <w:numId w:val="41"/>
+        </w:numPr>
+        <w:rPr>
+          <w:lang w:val="en-US"/>
+        </w:rPr>
+      </w:pPr>
+      <w:r>
+        <w:rPr>
+          <w:lang w:val="en-US"/>
+        </w:rPr>
+        <w:t>The test data is also transformed using PCA and then used to make predictions.</w:t>
+      </w:r>
+    </w:p>
+    <w:p>
+      <w:pPr>
+        <w:pStyle w:val="Paragrafoelenco"/>
+        <w:numPr>
+          <w:ilvl w:val="0"/>
+          <w:numId w:val="41"/>
+        </w:numPr>
+        <w:rPr>
+          <w:lang w:val="en-US"/>
+        </w:rPr>
+      </w:pPr>
+      <w:r>
+        <w:rPr>
+          <w:i/>
+          <w:iCs/>
+          <w:lang w:val="en-US"/>
+        </w:rPr>
+        <w:t>_compute_rand_index</w:t>
+      </w:r>
+      <w:r>
+        <w:rPr>
+          <w:lang w:val="en-US"/>
+        </w:rPr>
+        <w:t xml:space="preserve"> method:</w:t>
+      </w:r>
+    </w:p>
+    <w:p>
+      <w:pPr>
+        <w:pStyle w:val="Paragrafoelenco"/>
+        <w:numPr>
+          <w:ilvl w:val="1"/>
+          <w:numId w:val="41"/>
+        </w:numPr>
+        <w:rPr>
+          <w:lang w:val="en-US"/>
+        </w:rPr>
+      </w:pPr>
+      <w:r>
+        <w:rPr>
+          <w:lang w:val="en-US"/>
+        </w:rPr>
+        <w:t xml:space="preserve">Pairwise equality is calculated for the test labels and the predicted </w:t>
+      </w:r>
+      <w:proofErr w:type="gramStart"/>
+      <w:r>
+        <w:rPr>
+          <w:lang w:val="en-US"/>
+        </w:rPr>
+        <w:t>labels</w:t>
+      </w:r>
+      <w:r>
+        <w:rPr>
+          <w:lang w:val="en-US"/>
+        </w:rPr>
+        <w:t>;</w:t>
+      </w:r>
+      <w:proofErr w:type="gramEnd"/>
+    </w:p>
+    <w:p>
+      <w:pPr>
+        <w:pStyle w:val="Paragrafoelenco"/>
+        <w:numPr>
+          <w:ilvl w:val="1"/>
+          <w:numId w:val="41"/>
+        </w:numPr>
+        <w:rPr>
+          <w:lang w:val="en-US"/>
+        </w:rPr>
+      </w:pPr>
+      <w:r>
+        <w:rPr>
+          <w:lang w:val="en-US"/>
+        </w:rPr>
+        <w:t xml:space="preserve">The Rand index is calculated using these pairwise </w:t>
+      </w:r>
+      <w:proofErr w:type="gramStart"/>
+      <w:r>
+        <w:rPr>
+          <w:lang w:val="en-US"/>
+        </w:rPr>
+        <w:t>equalities</w:t>
+      </w:r>
+      <w:r>
+        <w:rPr>
+          <w:lang w:val="en-US"/>
+        </w:rPr>
+        <w:t>;</w:t>
+      </w:r>
+      <w:proofErr w:type="gramEnd"/>
+    </w:p>
+    <w:p>
+      <w:pPr>
+        <w:pStyle w:val="Paragrafoelenco"/>
+        <w:numPr>
+          <w:ilvl w:val="1"/>
+          <w:numId w:val="41"/>
+        </w:numPr>
+        <w:rPr>
+          <w:lang w:val="en-US"/>
+        </w:rPr>
+      </w:pPr>
+      <w:r>
+        <w:rPr>
+          <w:lang w:val="en-US"/>
+        </w:rPr>
+        <w:t>If the calculated Rand index is greater than the current best Rand index, the best parameters are updated with the current number of clusters, Rand index, and fitting and prediction times.</w:t>
+      </w:r>
     </w:p>
     <w:p>
       <w:pPr>
@@ -2746,35 +3028,15 @@
         </w:rPr>
       </w:pPr>
       <w:bookmarkStart w:id="3" w:name="_Toc156834396"/>
-      <w:proofErr w:type="spellStart"/>
       <w:r>
         <w:rPr>
           <w:rFonts w:ascii="Roboto" w:hAnsi="Roboto"/>
           <w:sz w:val="36"/>
           <w:szCs w:val="36"/>
         </w:rPr>
-        <w:t>Gaussian</w:t>
-      </w:r>
-      <w:proofErr w:type="spellEnd"/>
-      <w:r>
-        <w:rPr>
-          <w:rFonts w:ascii="Roboto" w:hAnsi="Roboto"/>
-          <w:sz w:val="36"/>
-          <w:szCs w:val="36"/>
-        </w:rPr>
-        <w:t xml:space="preserve"> </w:t>
-      </w:r>
-      <w:proofErr w:type="spellStart"/>
-      <w:r>
-        <w:rPr>
-          <w:rFonts w:ascii="Roboto" w:hAnsi="Roboto"/>
-          <w:sz w:val="36"/>
-          <w:szCs w:val="36"/>
-        </w:rPr>
-        <w:t>Mixture</w:t>
+        <w:t>Gaussian Mixture</w:t>
       </w:r>
       <w:bookmarkEnd w:id="3"/>
-      <w:proofErr w:type="spellEnd"/>
     </w:p>
     <w:p>
       <w:pPr>
@@ -2790,7 +3052,6 @@
         </w:rPr>
       </w:pPr>
       <w:bookmarkStart w:id="4" w:name="_Toc156834397"/>
-      <w:proofErr w:type="spellStart"/>
       <w:r>
         <w:rPr>
           <w:rFonts w:ascii="Roboto" w:hAnsi="Roboto"/>
@@ -2800,7 +3061,6 @@
         <w:t>Formalization</w:t>
       </w:r>
       <w:bookmarkEnd w:id="4"/>
-      <w:proofErr w:type="spellEnd"/>
     </w:p>
     <w:p>
       <w:pPr>
@@ -2832,7 +3092,6 @@
           <w:bCs/>
           <w:lang w:val="en-US"/>
         </w:rPr>
-        <w:lastRenderedPageBreak/>
         <w:t>Gaussian Mixture Model</w:t>
       </w:r>
       <w:r>
@@ -3034,6 +3293,7 @@
           <w:sz w:val="32"/>
           <w:szCs w:val="32"/>
         </w:rPr>
+        <w:lastRenderedPageBreak/>
         <w:t>Code</w:t>
       </w:r>
       <w:r>
@@ -3042,21 +3302,194 @@
           <w:sz w:val="32"/>
           <w:szCs w:val="32"/>
         </w:rPr>
-        <w:t xml:space="preserve"> </w:t>
-      </w:r>
-      <w:proofErr w:type="spellStart"/>
-      <w:r>
-        <w:rPr>
-          <w:rFonts w:ascii="Roboto" w:hAnsi="Roboto"/>
-          <w:sz w:val="32"/>
-          <w:szCs w:val="32"/>
-        </w:rPr>
-        <w:t>explanation</w:t>
+        <w:t xml:space="preserve"> explanation</w:t>
       </w:r>
       <w:bookmarkEnd w:id="5"/>
-      <w:proofErr w:type="spellEnd"/>
     </w:p>
-    <w:p/>
+    <w:p>
+      <w:pPr>
+        <w:rPr>
+          <w:lang w:val="en-US"/>
+        </w:rPr>
+      </w:pPr>
+      <w:r>
+        <w:rPr>
+          <w:lang w:val="en-US"/>
+        </w:rPr>
+        <w:t xml:space="preserve">The class </w:t>
+      </w:r>
+      <w:r>
+        <w:rPr>
+          <w:i/>
+          <w:iCs/>
+          <w:lang w:val="en-US"/>
+        </w:rPr>
+        <w:t>Mixture</w:t>
+      </w:r>
+      <w:r>
+        <w:rPr>
+          <w:lang w:val="en-US"/>
+        </w:rPr>
+        <w:t xml:space="preserve"> is a subclass of </w:t>
+      </w:r>
+      <w:r>
+        <w:rPr>
+          <w:i/>
+          <w:iCs/>
+          <w:lang w:val="en-US"/>
+        </w:rPr>
+        <w:t>Classifier</w:t>
+      </w:r>
+      <w:r>
+        <w:rPr>
+          <w:lang w:val="en-US"/>
+        </w:rPr>
+        <w:t xml:space="preserve"> and implements a new method:</w:t>
+      </w:r>
+    </w:p>
+    <w:p>
+      <w:pPr>
+        <w:pStyle w:val="Paragrafoelenco"/>
+        <w:numPr>
+          <w:ilvl w:val="0"/>
+          <w:numId w:val="42"/>
+        </w:numPr>
+        <w:rPr>
+          <w:lang w:val="en-US"/>
+        </w:rPr>
+      </w:pPr>
+      <w:r>
+        <w:rPr>
+          <w:i/>
+          <w:iCs/>
+          <w:lang w:val="en-US"/>
+        </w:rPr>
+        <w:t>train</w:t>
+      </w:r>
+      <w:r>
+        <w:rPr>
+          <w:lang w:val="en-US"/>
+        </w:rPr>
+        <w:t xml:space="preserve"> method:</w:t>
+      </w:r>
+    </w:p>
+    <w:p>
+      <w:pPr>
+        <w:pStyle w:val="Paragrafoelenco"/>
+        <w:numPr>
+          <w:ilvl w:val="1"/>
+          <w:numId w:val="42"/>
+        </w:numPr>
+        <w:rPr>
+          <w:lang w:val="en-US"/>
+        </w:rPr>
+      </w:pPr>
+      <w:bookmarkStart w:id="6" w:name="_Hlk157438265"/>
+      <w:r>
+        <w:rPr>
+          <w:lang w:val="en-US"/>
+        </w:rPr>
+        <w:t xml:space="preserve">it iterates over different numbers of PCA </w:t>
+      </w:r>
+      <w:proofErr w:type="gramStart"/>
+      <w:r>
+        <w:rPr>
+          <w:lang w:val="en-US"/>
+        </w:rPr>
+        <w:t>components;</w:t>
+      </w:r>
+      <w:proofErr w:type="gramEnd"/>
+    </w:p>
+    <w:p>
+      <w:pPr>
+        <w:pStyle w:val="Paragrafoelenco"/>
+        <w:numPr>
+          <w:ilvl w:val="1"/>
+          <w:numId w:val="42"/>
+        </w:numPr>
+        <w:rPr>
+          <w:lang w:val="en-US"/>
+        </w:rPr>
+      </w:pPr>
+      <w:r>
+        <w:rPr>
+          <w:lang w:val="en-US"/>
+        </w:rPr>
+        <w:t xml:space="preserve">for each PCA execution it iterates over different number of </w:t>
+      </w:r>
+      <w:proofErr w:type="gramStart"/>
+      <w:r>
+        <w:rPr>
+          <w:lang w:val="en-US"/>
+        </w:rPr>
+        <w:t>clusters;</w:t>
+      </w:r>
+      <w:proofErr w:type="gramEnd"/>
+    </w:p>
+    <w:p>
+      <w:pPr>
+        <w:pStyle w:val="Paragrafoelenco"/>
+        <w:numPr>
+          <w:ilvl w:val="1"/>
+          <w:numId w:val="42"/>
+        </w:numPr>
+        <w:rPr>
+          <w:lang w:val="en-US"/>
+        </w:rPr>
+      </w:pPr>
+      <w:r>
+        <w:rPr>
+          <w:lang w:val="en-US"/>
+        </w:rPr>
+        <w:t xml:space="preserve">for each ‘k’ clusters it calls the </w:t>
+      </w:r>
+      <w:r>
+        <w:rPr>
+          <w:i/>
+          <w:iCs/>
+          <w:lang w:val="en-US"/>
+        </w:rPr>
+        <w:t>_fit_predict</w:t>
+      </w:r>
+      <w:r>
+        <w:rPr>
+          <w:lang w:val="en-US"/>
+        </w:rPr>
+        <w:t xml:space="preserve"> method of </w:t>
+      </w:r>
+      <w:r>
+        <w:rPr>
+          <w:i/>
+          <w:iCs/>
+          <w:lang w:val="en-US"/>
+        </w:rPr>
+        <w:t>Classifier</w:t>
+      </w:r>
+      <w:r>
+        <w:rPr>
+          <w:lang w:val="en-US"/>
+        </w:rPr>
+        <w:t xml:space="preserve"> with a Gaussian Mixture with diagonal covariance and ‘k’ clusters as </w:t>
+      </w:r>
+      <w:r>
+        <w:rPr>
+          <w:lang w:val="en-US"/>
+        </w:rPr>
+        <w:t xml:space="preserve">the </w:t>
+      </w:r>
+      <w:r>
+        <w:rPr>
+          <w:lang w:val="en-US"/>
+        </w:rPr>
+        <w:t>model</w:t>
+      </w:r>
+      <w:r>
+        <w:rPr>
+          <w:lang w:val="en-US"/>
+        </w:rPr>
+        <w:t xml:space="preserve"> parameter.</w:t>
+      </w:r>
+    </w:p>
     <w:p>
       <w:pPr>
         <w:pStyle w:val="Titolo3"/>
@@ -3070,8 +3503,8 @@
           <w:szCs w:val="32"/>
         </w:rPr>
       </w:pPr>
-      <w:bookmarkStart w:id="6" w:name="_Toc156834399"/>
-      <w:proofErr w:type="spellStart"/>
+      <w:bookmarkStart w:id="7" w:name="_Toc156834399"/>
+      <w:bookmarkEnd w:id="6"/>
       <w:r>
         <w:rPr>
           <w:rFonts w:ascii="Roboto" w:hAnsi="Roboto"/>
@@ -3080,8 +3513,7 @@
         </w:rPr>
         <w:t>Conclusion</w:t>
       </w:r>
-      <w:bookmarkEnd w:id="6"/>
-      <w:proofErr w:type="spellEnd"/>
+      <w:bookmarkEnd w:id="7"/>
     </w:p>
     <w:p>
       <w:pPr>
@@ -3103,36 +3535,16 @@
           <w:szCs w:val="36"/>
         </w:rPr>
       </w:pPr>
-      <w:bookmarkStart w:id="7" w:name="_Toc156834400"/>
-      <w:proofErr w:type="spellStart"/>
+      <w:bookmarkStart w:id="8" w:name="_Toc156834400"/>
       <w:r>
         <w:rPr>
           <w:rFonts w:ascii="Roboto" w:hAnsi="Roboto"/>
           <w:sz w:val="36"/>
           <w:szCs w:val="36"/>
         </w:rPr>
-        <w:t>Normalized</w:t>
-      </w:r>
-      <w:proofErr w:type="spellEnd"/>
-      <w:r>
-        <w:rPr>
-          <w:rFonts w:ascii="Roboto" w:hAnsi="Roboto"/>
-          <w:sz w:val="36"/>
-          <w:szCs w:val="36"/>
-        </w:rPr>
-        <w:t xml:space="preserve"> </w:t>
-      </w:r>
-      <w:proofErr w:type="spellStart"/>
-      <w:r>
-        <w:rPr>
-          <w:rFonts w:ascii="Roboto" w:hAnsi="Roboto"/>
-          <w:sz w:val="36"/>
-          <w:szCs w:val="36"/>
-        </w:rPr>
-        <w:t>Cut</w:t>
-      </w:r>
-      <w:bookmarkEnd w:id="7"/>
-      <w:proofErr w:type="spellEnd"/>
+        <w:t>Normalized Cut</w:t>
+      </w:r>
+      <w:bookmarkEnd w:id="8"/>
     </w:p>
     <w:p>
       <w:pPr>
@@ -3147,8 +3559,7 @@
           <w:szCs w:val="32"/>
         </w:rPr>
       </w:pPr>
-      <w:bookmarkStart w:id="8" w:name="_Toc156834401"/>
-      <w:proofErr w:type="spellStart"/>
+      <w:bookmarkStart w:id="9" w:name="_Toc156834401"/>
       <w:r>
         <w:rPr>
           <w:rFonts w:ascii="Roboto" w:hAnsi="Roboto"/>
@@ -3157,8 +3568,7 @@
         </w:rPr>
         <w:t>Formalization</w:t>
       </w:r>
-      <w:bookmarkEnd w:id="8"/>
-      <w:proofErr w:type="spellEnd"/>
+      <w:bookmarkEnd w:id="9"/>
     </w:p>
     <w:p>
       <w:pPr>
@@ -3354,14 +3764,7 @@
         <w:rPr>
           <w:lang w:val="en-US"/>
         </w:rPr>
-        <w:t xml:space="preserve"> </w:t>
-      </w:r>
-      <w:r>
-        <w:rPr>
-          <w:lang w:val="en-US"/>
-        </w:rPr>
-        <w:lastRenderedPageBreak/>
-        <w:t>framework. However, in some cases, the calculation of eigenvectors can be computationally expensive, especially when dealing with high</w:t>
+        <w:t xml:space="preserve"> framework. However, in some cases, the calculation of eigenvectors can be computationally expensive, especially when dealing with high</w:t>
       </w:r>
       <w:r>
         <w:rPr>
@@ -3429,28 +3832,317 @@
           <w:szCs w:val="32"/>
         </w:rPr>
       </w:pPr>
-      <w:bookmarkStart w:id="9" w:name="_Toc156834402"/>
+      <w:bookmarkStart w:id="10" w:name="_Toc156834402"/>
       <w:r>
         <w:rPr>
           <w:rFonts w:ascii="Roboto" w:hAnsi="Roboto"/>
           <w:sz w:val="32"/>
           <w:szCs w:val="32"/>
         </w:rPr>
-        <w:t xml:space="preserve">Code </w:t>
-      </w:r>
-      <w:proofErr w:type="spellStart"/>
-      <w:r>
-        <w:rPr>
-          <w:rFonts w:ascii="Roboto" w:hAnsi="Roboto"/>
-          <w:sz w:val="32"/>
-          <w:szCs w:val="32"/>
-        </w:rPr>
-        <w:t>explanation</w:t>
-      </w:r>
-      <w:bookmarkEnd w:id="9"/>
-      <w:proofErr w:type="spellEnd"/>
+        <w:t>Code explanation</w:t>
+      </w:r>
+      <w:bookmarkEnd w:id="10"/>
     </w:p>
-    <w:p/>
+    <w:p>
+      <w:pPr>
+        <w:rPr>
+          <w:lang w:val="en-US"/>
+        </w:rPr>
+      </w:pPr>
+      <w:r>
+        <w:rPr>
+          <w:lang w:val="en-US"/>
+        </w:rPr>
+        <w:t xml:space="preserve">The class </w:t>
+      </w:r>
+      <w:r>
+        <w:rPr>
+          <w:i/>
+          <w:iCs/>
+          <w:lang w:val="en-US"/>
+        </w:rPr>
+        <w:t>Cut</w:t>
+      </w:r>
+      <w:r>
+        <w:rPr>
+          <w:lang w:val="en-US"/>
+        </w:rPr>
+        <w:t xml:space="preserve"> is a subclass of </w:t>
+      </w:r>
+      <w:r>
+        <w:rPr>
+          <w:i/>
+          <w:iCs/>
+          <w:lang w:val="en-US"/>
+        </w:rPr>
+        <w:t>Classifier</w:t>
+      </w:r>
+      <w:r>
+        <w:rPr>
+          <w:lang w:val="en-US"/>
+        </w:rPr>
+        <w:t xml:space="preserve"> and implements </w:t>
+      </w:r>
+      <w:r>
+        <w:rPr>
+          <w:lang w:val="en-US"/>
+        </w:rPr>
+        <w:t>two</w:t>
+      </w:r>
+      <w:r>
+        <w:rPr>
+          <w:lang w:val="en-US"/>
+        </w:rPr>
+        <w:t xml:space="preserve"> new </w:t>
+      </w:r>
+      <w:proofErr w:type="gramStart"/>
+      <w:r>
+        <w:rPr>
+          <w:lang w:val="en-US"/>
+        </w:rPr>
+        <w:t>method</w:t>
+      </w:r>
+      <w:proofErr w:type="gramEnd"/>
+      <w:r>
+        <w:rPr>
+          <w:lang w:val="en-US"/>
+        </w:rPr>
+        <w:t>:</w:t>
+      </w:r>
+    </w:p>
+    <w:p>
+      <w:pPr>
+        <w:pStyle w:val="Paragrafoelenco"/>
+        <w:numPr>
+          <w:ilvl w:val="0"/>
+          <w:numId w:val="43"/>
+        </w:numPr>
+        <w:rPr>
+          <w:lang w:val="en-US"/>
+        </w:rPr>
+      </w:pPr>
+      <w:r>
+        <w:rPr>
+          <w:i/>
+          <w:iCs/>
+          <w:lang w:val="en-US"/>
+        </w:rPr>
+        <w:t>_predict</w:t>
+      </w:r>
+      <w:r>
+        <w:rPr>
+          <w:lang w:val="en-US"/>
+        </w:rPr>
+        <w:t xml:space="preserve"> method:</w:t>
+      </w:r>
+    </w:p>
+    <w:p>
+      <w:pPr>
+        <w:pStyle w:val="Paragrafoelenco"/>
+        <w:numPr>
+          <w:ilvl w:val="1"/>
+          <w:numId w:val="43"/>
+        </w:numPr>
+        <w:rPr>
+          <w:lang w:val="en-US"/>
+        </w:rPr>
+      </w:pPr>
+      <w:r>
+        <w:rPr>
+          <w:lang w:val="en-US"/>
+        </w:rPr>
+        <w:lastRenderedPageBreak/>
+        <w:t>Compute the similarity between the test and training data using the Radial basis function (RBF) kernel.</w:t>
+      </w:r>
+    </w:p>
+    <w:p>
+      <w:pPr>
+        <w:pStyle w:val="Paragrafoelenco"/>
+        <w:numPr>
+          <w:ilvl w:val="1"/>
+          <w:numId w:val="43"/>
+        </w:numPr>
+        <w:rPr>
+          <w:lang w:val="en-US"/>
+        </w:rPr>
+      </w:pPr>
+      <w:r>
+        <w:rPr>
+          <w:lang w:val="en-US"/>
+        </w:rPr>
+        <w:t>For each test sample, find the indices of the k most similar training samples.</w:t>
+      </w:r>
+    </w:p>
+    <w:p>
+      <w:pPr>
+        <w:pStyle w:val="Paragrafoelenco"/>
+        <w:numPr>
+          <w:ilvl w:val="1"/>
+          <w:numId w:val="43"/>
+        </w:numPr>
+        <w:rPr>
+          <w:lang w:val="en-US"/>
+        </w:rPr>
+      </w:pPr>
+      <w:r>
+        <w:rPr>
+          <w:lang w:val="en-US"/>
+        </w:rPr>
+        <w:t>Get the labels of these k nearest neighbors.</w:t>
+      </w:r>
+    </w:p>
+    <w:p>
+      <w:pPr>
+        <w:pStyle w:val="Paragrafoelenco"/>
+        <w:numPr>
+          <w:ilvl w:val="1"/>
+          <w:numId w:val="43"/>
+        </w:numPr>
+        <w:rPr>
+          <w:lang w:val="en-US"/>
+        </w:rPr>
+      </w:pPr>
+      <w:r>
+        <w:rPr>
+          <w:lang w:val="en-US"/>
+        </w:rPr>
+        <w:t>For each test sample, predict the label as the most common label among its k nearest neighbors.</w:t>
+      </w:r>
+    </w:p>
+    <w:p>
+      <w:pPr>
+        <w:pStyle w:val="Paragrafoelenco"/>
+        <w:numPr>
+          <w:ilvl w:val="0"/>
+          <w:numId w:val="43"/>
+        </w:numPr>
+        <w:rPr>
+          <w:lang w:val="en-US"/>
+        </w:rPr>
+      </w:pPr>
+      <w:r>
+        <w:rPr>
+          <w:i/>
+          <w:iCs/>
+          <w:lang w:val="en-US"/>
+        </w:rPr>
+        <w:t xml:space="preserve">train </w:t>
+      </w:r>
+      <w:r>
+        <w:rPr>
+          <w:lang w:val="en-US"/>
+        </w:rPr>
+        <w:t>method:</w:t>
+      </w:r>
+    </w:p>
+    <w:p>
+      <w:pPr>
+        <w:pStyle w:val="Paragrafoelenco"/>
+        <w:numPr>
+          <w:ilvl w:val="1"/>
+          <w:numId w:val="43"/>
+        </w:numPr>
+        <w:rPr>
+          <w:lang w:val="en-US"/>
+        </w:rPr>
+      </w:pPr>
+      <w:r>
+        <w:rPr>
+          <w:lang w:val="en-US"/>
+        </w:rPr>
+        <w:t xml:space="preserve">it iterates over different numbers of PCA </w:t>
+      </w:r>
+      <w:proofErr w:type="gramStart"/>
+      <w:r>
+        <w:rPr>
+          <w:lang w:val="en-US"/>
+        </w:rPr>
+        <w:t>components;</w:t>
+      </w:r>
+      <w:proofErr w:type="gramEnd"/>
+    </w:p>
+    <w:p>
+      <w:pPr>
+        <w:pStyle w:val="Paragrafoelenco"/>
+        <w:numPr>
+          <w:ilvl w:val="1"/>
+          <w:numId w:val="43"/>
+        </w:numPr>
+        <w:rPr>
+          <w:lang w:val="en-US"/>
+        </w:rPr>
+      </w:pPr>
+      <w:r>
+        <w:rPr>
+          <w:lang w:val="en-US"/>
+        </w:rPr>
+        <w:t xml:space="preserve">for each PCA execution it iterates over different number of </w:t>
+      </w:r>
+      <w:proofErr w:type="gramStart"/>
+      <w:r>
+        <w:rPr>
+          <w:lang w:val="en-US"/>
+        </w:rPr>
+        <w:t>clusters;</w:t>
+      </w:r>
+      <w:proofErr w:type="gramEnd"/>
+    </w:p>
+    <w:p>
+      <w:pPr>
+        <w:pStyle w:val="Paragrafoelenco"/>
+        <w:numPr>
+          <w:ilvl w:val="1"/>
+          <w:numId w:val="43"/>
+        </w:numPr>
+        <w:rPr>
+          <w:lang w:val="en-US"/>
+        </w:rPr>
+      </w:pPr>
+      <w:r>
+        <w:rPr>
+          <w:lang w:val="en-US"/>
+        </w:rPr>
+        <w:t xml:space="preserve">for each ‘k’ clusters it </w:t>
+      </w:r>
+      <w:r>
+        <w:rPr>
+          <w:lang w:val="en-US"/>
+        </w:rPr>
+        <w:t>fits</w:t>
+      </w:r>
+      <w:r>
+        <w:rPr>
+          <w:lang w:val="en-US"/>
+        </w:rPr>
+        <w:t xml:space="preserve"> the model to the PCA</w:t>
+      </w:r>
+      <w:r>
+        <w:rPr>
+          <w:lang w:val="en-US"/>
+        </w:rPr>
+        <w:t xml:space="preserve"> </w:t>
+      </w:r>
+      <w:r>
+        <w:rPr>
+          <w:lang w:val="en-US"/>
+        </w:rPr>
+        <w:t xml:space="preserve">transformed training </w:t>
+      </w:r>
+      <w:proofErr w:type="gramStart"/>
+      <w:r>
+        <w:rPr>
+          <w:lang w:val="en-US"/>
+        </w:rPr>
+        <w:t>data</w:t>
+      </w:r>
+      <w:r>
+        <w:rPr>
+          <w:lang w:val="en-US"/>
+        </w:rPr>
+        <w:t>;</w:t>
+      </w:r>
+      <w:proofErr w:type="gramEnd"/>
+    </w:p>
     <w:p>
       <w:pPr>
         <w:pStyle w:val="Titolo3"/>
@@ -3464,8 +4156,7 @@
           <w:szCs w:val="32"/>
         </w:rPr>
       </w:pPr>
-      <w:bookmarkStart w:id="10" w:name="_Toc156834403"/>
-      <w:proofErr w:type="spellStart"/>
+      <w:bookmarkStart w:id="11" w:name="_Toc156834403"/>
       <w:r>
         <w:rPr>
           <w:rFonts w:ascii="Roboto" w:hAnsi="Roboto"/>
@@ -3474,8 +4165,7 @@
         </w:rPr>
         <w:t>Conclusion</w:t>
       </w:r>
-      <w:bookmarkEnd w:id="10"/>
-      <w:proofErr w:type="spellEnd"/>
+      <w:bookmarkEnd w:id="11"/>
     </w:p>
     <w:p/>
     <w:p>
@@ -3491,7 +4181,7 @@
           <w:szCs w:val="36"/>
         </w:rPr>
       </w:pPr>
-      <w:bookmarkStart w:id="11" w:name="_Toc156834404"/>
+      <w:bookmarkStart w:id="12" w:name="_Toc156834404"/>
       <w:r>
         <w:rPr>
           <w:rFonts w:ascii="Roboto" w:hAnsi="Roboto"/>
@@ -3500,7 +4190,7 @@
         </w:rPr>
         <w:t>Mean Shift</w:t>
       </w:r>
-      <w:bookmarkEnd w:id="11"/>
+      <w:bookmarkEnd w:id="12"/>
     </w:p>
     <w:p>
       <w:pPr>
@@ -3515,8 +4205,7 @@
           <w:szCs w:val="32"/>
         </w:rPr>
       </w:pPr>
-      <w:bookmarkStart w:id="12" w:name="_Toc156834405"/>
-      <w:proofErr w:type="spellStart"/>
+      <w:bookmarkStart w:id="13" w:name="_Toc156834405"/>
       <w:r>
         <w:rPr>
           <w:rFonts w:ascii="Roboto" w:hAnsi="Roboto"/>
@@ -3525,8 +4214,7 @@
         </w:rPr>
         <w:t>Formalization</w:t>
       </w:r>
-      <w:bookmarkEnd w:id="12"/>
-      <w:proofErr w:type="spellEnd"/>
+      <w:bookmarkEnd w:id="13"/>
     </w:p>
     <w:p>
       <w:pPr>
@@ -3595,13 +4283,7 @@
         <w:rPr>
           <w:lang w:val="en-US"/>
         </w:rPr>
-        <w:t>centroid</w:t>
-      </w:r>
-      <w:r>
-        <w:rPr>
-          <w:lang w:val="en-US"/>
-        </w:rPr>
-        <w:t>;</w:t>
+        <w:t>centroid;</w:t>
       </w:r>
       <w:proofErr w:type="gramEnd"/>
     </w:p>
@@ -3635,13 +4317,7 @@
         <w:rPr>
           <w:lang w:val="en-US"/>
         </w:rPr>
-        <w:t>density</w:t>
-      </w:r>
-      <w:r>
-        <w:rPr>
-          <w:lang w:val="en-US"/>
-        </w:rPr>
-        <w:t>;</w:t>
+        <w:t>density;</w:t>
       </w:r>
       <w:proofErr w:type="gramEnd"/>
     </w:p>
@@ -3675,13 +4351,7 @@
         <w:rPr>
           <w:lang w:val="en-US"/>
         </w:rPr>
-        <w:t>deleted</w:t>
-      </w:r>
-      <w:r>
-        <w:rPr>
-          <w:lang w:val="en-US"/>
-        </w:rPr>
-        <w:t>;</w:t>
+        <w:t>deleted;</w:t>
       </w:r>
       <w:proofErr w:type="gramEnd"/>
     </w:p>
@@ -3715,13 +4385,7 @@
         <w:rPr>
           <w:lang w:val="en-US"/>
         </w:rPr>
-        <w:t>reside</w:t>
-      </w:r>
-      <w:r>
-        <w:rPr>
-          <w:lang w:val="en-US"/>
-        </w:rPr>
-        <w:t>;</w:t>
+        <w:t>reside;</w:t>
       </w:r>
       <w:proofErr w:type="gramEnd"/>
     </w:p>
@@ -3748,32 +4412,14 @@
         <w:rPr>
           <w:lang w:val="en-US"/>
         </w:rPr>
-        <w:t xml:space="preserve">: Mean Shift is shifting the windows to a higher density region by shifting their centroid to the mean of the data-points inside the sliding window. Higher density regions correspond to regions with more </w:t>
-      </w:r>
-      <w:r>
-        <w:rPr>
-          <w:lang w:val="en-US"/>
-        </w:rPr>
-        <w:t>samples</w:t>
-      </w:r>
-      <w:r>
-        <w:rPr>
-          <w:lang w:val="en-US"/>
-        </w:rPr>
-        <w:t xml:space="preserve">, and lower density regions correspond to regions with fewer </w:t>
+        <w:t xml:space="preserve">: Mean Shift is shifting the windows to a higher density region by shifting their centroid to the mean of the data-points inside the sliding window. Higher density regions correspond to regions with more samples, and lower density regions correspond to regions with fewer </w:t>
       </w:r>
       <w:proofErr w:type="gramStart"/>
       <w:r>
         <w:rPr>
           <w:lang w:val="en-US"/>
         </w:rPr>
-        <w:t>points</w:t>
-      </w:r>
-      <w:r>
-        <w:rPr>
-          <w:lang w:val="en-US"/>
-        </w:rPr>
-        <w:t>;</w:t>
+        <w:t>points;</w:t>
       </w:r>
       <w:proofErr w:type="gramEnd"/>
     </w:p>
@@ -3814,37 +4460,7 @@
         <w:rPr>
           <w:lang w:val="en-US"/>
         </w:rPr>
-        <w:t xml:space="preserve"> instead of selecting the bandwidth by hand, </w:t>
-      </w:r>
-      <w:r>
-        <w:rPr>
-          <w:lang w:val="en-US"/>
-        </w:rPr>
-        <w:t>we</w:t>
-      </w:r>
-      <w:r>
-        <w:rPr>
-          <w:lang w:val="en-US"/>
-        </w:rPr>
-        <w:t xml:space="preserve"> can estimate it using </w:t>
-      </w:r>
-      <w:r>
-        <w:rPr>
-          <w:lang w:val="en-US"/>
-        </w:rPr>
-        <w:t>our</w:t>
-      </w:r>
-      <w:r>
-        <w:rPr>
-          <w:lang w:val="en-US"/>
-        </w:rPr>
-        <w:t xml:space="preserve"> data</w:t>
-      </w:r>
-      <w:r>
-        <w:rPr>
-          <w:lang w:val="en-US"/>
-        </w:rPr>
-        <w:t>.</w:t>
+        <w:t xml:space="preserve"> instead of selecting the bandwidth by hand, we can estimate it using our data.</w:t>
       </w:r>
     </w:p>
     <w:p>
@@ -3857,14 +4473,8 @@
         <w:rPr>
           <w:lang w:val="en-US"/>
         </w:rPr>
-        <w:t xml:space="preserve">Mean Shift is a simple cluster method that works very well on spherical-shaped data. Furthermore, it automatically selects the number of clusters contrary to other clustering algorithms. Also, the output of Mean Shift is not dependent on the initialization since, at the start, each point is a cluster. </w:t>
-      </w:r>
-      <w:r>
-        <w:rPr>
-          <w:lang w:val="en-US"/>
-        </w:rPr>
         <w:lastRenderedPageBreak/>
-        <w:t>The downside to Mean Shift is that it is computationally expensive O(n²). It can be sensitive to the choice of kernel and the radius of the kernel.</w:t>
+        <w:t>Mean Shift is a simple cluster method that works very well on spherical-shaped data. Furthermore, it automatically selects the number of clusters contrary to other clustering algorithms. Also, the output of Mean Shift is not dependent on the initialization since, at the start, each point is a cluster. The downside to Mean Shift is that it is computationally expensive O(n²). It can be sensitive to the choice of kernel and the radius of the kernel.</w:t>
       </w:r>
     </w:p>
     <w:p>
@@ -3880,26 +4490,16 @@
           <w:szCs w:val="32"/>
         </w:rPr>
       </w:pPr>
-      <w:bookmarkStart w:id="13" w:name="_Toc156834406"/>
+      <w:bookmarkStart w:id="14" w:name="_Toc156834406"/>
       <w:r>
         <w:rPr>
           <w:rFonts w:ascii="Roboto" w:hAnsi="Roboto"/>
           <w:sz w:val="32"/>
           <w:szCs w:val="32"/>
         </w:rPr>
-        <w:t xml:space="preserve">Code </w:t>
-      </w:r>
-      <w:proofErr w:type="spellStart"/>
-      <w:r>
-        <w:rPr>
-          <w:rFonts w:ascii="Roboto" w:hAnsi="Roboto"/>
-          <w:sz w:val="32"/>
-          <w:szCs w:val="32"/>
-        </w:rPr>
-        <w:t>Explanation</w:t>
-      </w:r>
-      <w:bookmarkEnd w:id="13"/>
-      <w:proofErr w:type="spellEnd"/>
+        <w:t>Code Explanation</w:t>
+      </w:r>
+      <w:bookmarkEnd w:id="14"/>
     </w:p>
     <w:p>
       <w:pPr>
@@ -3921,8 +4521,7 @@
           <w:szCs w:val="32"/>
         </w:rPr>
       </w:pPr>
-      <w:bookmarkStart w:id="14" w:name="_Toc156834407"/>
-      <w:proofErr w:type="spellStart"/>
+      <w:bookmarkStart w:id="15" w:name="_Toc156834407"/>
       <w:r>
         <w:rPr>
           <w:rFonts w:ascii="Roboto" w:hAnsi="Roboto"/>
@@ -3931,8 +4530,7 @@
         </w:rPr>
         <w:t>Conclusion</w:t>
       </w:r>
-      <w:bookmarkEnd w:id="14"/>
-      <w:proofErr w:type="spellEnd"/>
+      <w:bookmarkEnd w:id="15"/>
     </w:p>
     <w:p/>
     <w:p>
@@ -3948,8 +4546,7 @@
           <w:szCs w:val="40"/>
         </w:rPr>
       </w:pPr>
-      <w:bookmarkStart w:id="15" w:name="_Toc156834408"/>
-      <w:proofErr w:type="spellStart"/>
+      <w:bookmarkStart w:id="16" w:name="_Toc156834408"/>
       <w:r>
         <w:rPr>
           <w:rFonts w:ascii="Roboto" w:hAnsi="Roboto"/>
@@ -3958,8 +4555,7 @@
         </w:rPr>
         <w:t>Comparison</w:t>
       </w:r>
-      <w:bookmarkEnd w:id="15"/>
-      <w:proofErr w:type="spellEnd"/>
+      <w:bookmarkEnd w:id="16"/>
     </w:p>
     <w:p>
       <w:pPr>
@@ -5503,6 +6099,119 @@
     </w:lvl>
   </w:abstractNum>
   <w:abstractNum w:abstractNumId="14" w15:restartNumberingAfterBreak="0">
+    <w:nsid w:val="2A036348"/>
+    <w:multiLevelType w:val="hybridMultilevel"/>
+    <w:tmpl w:val="12769BDA"/>
+    <w:lvl w:ilvl="0" w:tplc="04100001">
+      <w:start w:val="1"/>
+      <w:numFmt w:val="bullet"/>
+      <w:lvlText w:val=""/>
+      <w:lvlJc w:val="left"/>
+      <w:pPr>
+        <w:ind w:left="720" w:hanging="360"/>
+      </w:pPr>
+      <w:rPr>
+        <w:rFonts w:ascii="Symbol" w:hAnsi="Symbol" w:hint="default"/>
+      </w:rPr>
+    </w:lvl>
+    <w:lvl w:ilvl="1" w:tplc="04100003">
+      <w:start w:val="1"/>
+      <w:numFmt w:val="bullet"/>
+      <w:lvlText w:val="o"/>
+      <w:lvlJc w:val="left"/>
+      <w:pPr>
+        <w:ind w:left="1440" w:hanging="360"/>
+      </w:pPr>
+      <w:rPr>
+        <w:rFonts w:ascii="Courier New" w:hAnsi="Courier New" w:cs="Courier New" w:hint="default"/>
+      </w:rPr>
+    </w:lvl>
+    <w:lvl w:ilvl="2" w:tplc="04100005" w:tentative="1">
+      <w:start w:val="1"/>
+      <w:numFmt w:val="bullet"/>
+      <w:lvlText w:val=""/>
+      <w:lvlJc w:val="left"/>
+      <w:pPr>
+        <w:ind w:left="2160" w:hanging="360"/>
+      </w:pPr>
+      <w:rPr>
+        <w:rFonts w:ascii="Wingdings" w:hAnsi="Wingdings" w:hint="default"/>
+      </w:rPr>
+    </w:lvl>
+    <w:lvl w:ilvl="3" w:tplc="04100001" w:tentative="1">
+      <w:start w:val="1"/>
+      <w:numFmt w:val="bullet"/>
+      <w:lvlText w:val=""/>
+      <w:lvlJc w:val="left"/>
+      <w:pPr>
+        <w:ind w:left="2880" w:hanging="360"/>
+      </w:pPr>
+      <w:rPr>
+        <w:rFonts w:ascii="Symbol" w:hAnsi="Symbol" w:hint="default"/>
+      </w:rPr>
+    </w:lvl>
+    <w:lvl w:ilvl="4" w:tplc="04100003" w:tentative="1">
+      <w:start w:val="1"/>
+      <w:numFmt w:val="bullet"/>
+      <w:lvlText w:val="o"/>
+      <w:lvlJc w:val="left"/>
+      <w:pPr>
+        <w:ind w:left="3600" w:hanging="360"/>
+      </w:pPr>
+      <w:rPr>
+        <w:rFonts w:ascii="Courier New" w:hAnsi="Courier New" w:cs="Courier New" w:hint="default"/>
+      </w:rPr>
+    </w:lvl>
+    <w:lvl w:ilvl="5" w:tplc="04100005" w:tentative="1">
+      <w:start w:val="1"/>
+      <w:numFmt w:val="bullet"/>
+      <w:lvlText w:val=""/>
+      <w:lvlJc w:val="left"/>
+      <w:pPr>
+        <w:ind w:left="4320" w:hanging="360"/>
+      </w:pPr>
+      <w:rPr>
+        <w:rFonts w:ascii="Wingdings" w:hAnsi="Wingdings" w:hint="default"/>
+      </w:rPr>
+    </w:lvl>
+    <w:lvl w:ilvl="6" w:tplc="04100001" w:tentative="1">
+      <w:start w:val="1"/>
+      <w:numFmt w:val="bullet"/>
+      <w:lvlText w:val=""/>
+      <w:lvlJc w:val="left"/>
+      <w:pPr>
+        <w:ind w:left="5040" w:hanging="360"/>
+      </w:pPr>
+      <w:rPr>
+        <w:rFonts w:ascii="Symbol" w:hAnsi="Symbol" w:hint="default"/>
+      </w:rPr>
+    </w:lvl>
+    <w:lvl w:ilvl="7" w:tplc="04100003" w:tentative="1">
+      <w:start w:val="1"/>
+      <w:numFmt w:val="bullet"/>
+      <w:lvlText w:val="o"/>
+      <w:lvlJc w:val="left"/>
+      <w:pPr>
+        <w:ind w:left="5760" w:hanging="360"/>
+      </w:pPr>
+      <w:rPr>
+        <w:rFonts w:ascii="Courier New" w:hAnsi="Courier New" w:cs="Courier New" w:hint="default"/>
+      </w:rPr>
+    </w:lvl>
+    <w:lvl w:ilvl="8" w:tplc="04100005" w:tentative="1">
+      <w:start w:val="1"/>
+      <w:numFmt w:val="bullet"/>
+      <w:lvlText w:val=""/>
+      <w:lvlJc w:val="left"/>
+      <w:pPr>
+        <w:ind w:left="6480" w:hanging="360"/>
+      </w:pPr>
+      <w:rPr>
+        <w:rFonts w:ascii="Wingdings" w:hAnsi="Wingdings" w:hint="default"/>
+      </w:rPr>
+    </w:lvl>
+  </w:abstractNum>
+  <w:abstractNum w:abstractNumId="15" w15:restartNumberingAfterBreak="0">
     <w:nsid w:val="2A03793A"/>
     <w:multiLevelType w:val="hybridMultilevel"/>
     <w:tmpl w:val="1146F3D2"/>
@@ -5615,7 +6324,7 @@
       </w:rPr>
     </w:lvl>
   </w:abstractNum>
-  <w:abstractNum w:abstractNumId="15" w15:restartNumberingAfterBreak="0">
+  <w:abstractNum w:abstractNumId="16" w15:restartNumberingAfterBreak="0">
     <w:nsid w:val="2B841C31"/>
     <w:multiLevelType w:val="hybridMultilevel"/>
     <w:tmpl w:val="7FA69410"/>
@@ -5728,7 +6437,120 @@
       </w:rPr>
     </w:lvl>
   </w:abstractNum>
-  <w:abstractNum w:abstractNumId="16" w15:restartNumberingAfterBreak="0">
+  <w:abstractNum w:abstractNumId="17" w15:restartNumberingAfterBreak="0">
+    <w:nsid w:val="2EBB789F"/>
+    <w:multiLevelType w:val="hybridMultilevel"/>
+    <w:tmpl w:val="993056E0"/>
+    <w:lvl w:ilvl="0" w:tplc="04100001">
+      <w:start w:val="1"/>
+      <w:numFmt w:val="bullet"/>
+      <w:lvlText w:val=""/>
+      <w:lvlJc w:val="left"/>
+      <w:pPr>
+        <w:ind w:left="720" w:hanging="360"/>
+      </w:pPr>
+      <w:rPr>
+        <w:rFonts w:ascii="Symbol" w:hAnsi="Symbol" w:hint="default"/>
+      </w:rPr>
+    </w:lvl>
+    <w:lvl w:ilvl="1" w:tplc="04100003">
+      <w:start w:val="1"/>
+      <w:numFmt w:val="bullet"/>
+      <w:lvlText w:val="o"/>
+      <w:lvlJc w:val="left"/>
+      <w:pPr>
+        <w:ind w:left="1440" w:hanging="360"/>
+      </w:pPr>
+      <w:rPr>
+        <w:rFonts w:ascii="Courier New" w:hAnsi="Courier New" w:cs="Courier New" w:hint="default"/>
+      </w:rPr>
+    </w:lvl>
+    <w:lvl w:ilvl="2" w:tplc="04100005" w:tentative="1">
+      <w:start w:val="1"/>
+      <w:numFmt w:val="bullet"/>
+      <w:lvlText w:val=""/>
+      <w:lvlJc w:val="left"/>
+      <w:pPr>
+        <w:ind w:left="2160" w:hanging="360"/>
+      </w:pPr>
+      <w:rPr>
+        <w:rFonts w:ascii="Wingdings" w:hAnsi="Wingdings" w:hint="default"/>
+      </w:rPr>
+    </w:lvl>
+    <w:lvl w:ilvl="3" w:tplc="04100001" w:tentative="1">
+      <w:start w:val="1"/>
+      <w:numFmt w:val="bullet"/>
+      <w:lvlText w:val=""/>
+      <w:lvlJc w:val="left"/>
+      <w:pPr>
+        <w:ind w:left="2880" w:hanging="360"/>
+      </w:pPr>
+      <w:rPr>
+        <w:rFonts w:ascii="Symbol" w:hAnsi="Symbol" w:hint="default"/>
+      </w:rPr>
+    </w:lvl>
+    <w:lvl w:ilvl="4" w:tplc="04100003" w:tentative="1">
+      <w:start w:val="1"/>
+      <w:numFmt w:val="bullet"/>
+      <w:lvlText w:val="o"/>
+      <w:lvlJc w:val="left"/>
+      <w:pPr>
+        <w:ind w:left="3600" w:hanging="360"/>
+      </w:pPr>
+      <w:rPr>
+        <w:rFonts w:ascii="Courier New" w:hAnsi="Courier New" w:cs="Courier New" w:hint="default"/>
+      </w:rPr>
+    </w:lvl>
+    <w:lvl w:ilvl="5" w:tplc="04100005" w:tentative="1">
+      <w:start w:val="1"/>
+      <w:numFmt w:val="bullet"/>
+      <w:lvlText w:val=""/>
+      <w:lvlJc w:val="left"/>
+      <w:pPr>
+        <w:ind w:left="4320" w:hanging="360"/>
+      </w:pPr>
+      <w:rPr>
+        <w:rFonts w:ascii="Wingdings" w:hAnsi="Wingdings" w:hint="default"/>
+      </w:rPr>
+    </w:lvl>
+    <w:lvl w:ilvl="6" w:tplc="04100001" w:tentative="1">
+      <w:start w:val="1"/>
+      <w:numFmt w:val="bullet"/>
+      <w:lvlText w:val=""/>
+      <w:lvlJc w:val="left"/>
+      <w:pPr>
+        <w:ind w:left="5040" w:hanging="360"/>
+      </w:pPr>
+      <w:rPr>
+        <w:rFonts w:ascii="Symbol" w:hAnsi="Symbol" w:hint="default"/>
+      </w:rPr>
+    </w:lvl>
+    <w:lvl w:ilvl="7" w:tplc="04100003" w:tentative="1">
+      <w:start w:val="1"/>
+      <w:numFmt w:val="bullet"/>
+      <w:lvlText w:val="o"/>
+      <w:lvlJc w:val="left"/>
+      <w:pPr>
+        <w:ind w:left="5760" w:hanging="360"/>
+      </w:pPr>
+      <w:rPr>
+        <w:rFonts w:ascii="Courier New" w:hAnsi="Courier New" w:cs="Courier New" w:hint="default"/>
+      </w:rPr>
+    </w:lvl>
+    <w:lvl w:ilvl="8" w:tplc="04100005" w:tentative="1">
+      <w:start w:val="1"/>
+      <w:numFmt w:val="bullet"/>
+      <w:lvlText w:val=""/>
+      <w:lvlJc w:val="left"/>
+      <w:pPr>
+        <w:ind w:left="6480" w:hanging="360"/>
+      </w:pPr>
+      <w:rPr>
+        <w:rFonts w:ascii="Wingdings" w:hAnsi="Wingdings" w:hint="default"/>
+      </w:rPr>
+    </w:lvl>
+  </w:abstractNum>
+  <w:abstractNum w:abstractNumId="18" w15:restartNumberingAfterBreak="0">
     <w:nsid w:val="3083606E"/>
     <w:multiLevelType w:val="hybridMultilevel"/>
     <w:tmpl w:val="4F76F21A"/>
@@ -5841,7 +6663,7 @@
       </w:rPr>
     </w:lvl>
   </w:abstractNum>
-  <w:abstractNum w:abstractNumId="17" w15:restartNumberingAfterBreak="0">
+  <w:abstractNum w:abstractNumId="19" w15:restartNumberingAfterBreak="0">
     <w:nsid w:val="31C3341D"/>
     <w:multiLevelType w:val="hybridMultilevel"/>
     <w:tmpl w:val="325447EE"/>
@@ -5954,7 +6776,7 @@
       </w:rPr>
     </w:lvl>
   </w:abstractNum>
-  <w:abstractNum w:abstractNumId="18" w15:restartNumberingAfterBreak="0">
+  <w:abstractNum w:abstractNumId="20" w15:restartNumberingAfterBreak="0">
     <w:nsid w:val="32632C2D"/>
     <w:multiLevelType w:val="multilevel"/>
     <w:tmpl w:val="0410001F"/>
@@ -6040,7 +6862,7 @@
       </w:pPr>
     </w:lvl>
   </w:abstractNum>
-  <w:abstractNum w:abstractNumId="19" w15:restartNumberingAfterBreak="0">
+  <w:abstractNum w:abstractNumId="21" w15:restartNumberingAfterBreak="0">
     <w:nsid w:val="35594909"/>
     <w:multiLevelType w:val="multilevel"/>
     <w:tmpl w:val="0410001F"/>
@@ -6126,7 +6948,7 @@
       </w:pPr>
     </w:lvl>
   </w:abstractNum>
-  <w:abstractNum w:abstractNumId="20" w15:restartNumberingAfterBreak="0">
+  <w:abstractNum w:abstractNumId="22" w15:restartNumberingAfterBreak="0">
     <w:nsid w:val="370B6290"/>
     <w:multiLevelType w:val="hybridMultilevel"/>
     <w:tmpl w:val="33407E5E"/>
@@ -6239,7 +7061,7 @@
       </w:rPr>
     </w:lvl>
   </w:abstractNum>
-  <w:abstractNum w:abstractNumId="21" w15:restartNumberingAfterBreak="0">
+  <w:abstractNum w:abstractNumId="23" w15:restartNumberingAfterBreak="0">
     <w:nsid w:val="3B363E7F"/>
     <w:multiLevelType w:val="hybridMultilevel"/>
     <w:tmpl w:val="BE7AD7B2"/>
@@ -6352,7 +7174,7 @@
       </w:rPr>
     </w:lvl>
   </w:abstractNum>
-  <w:abstractNum w:abstractNumId="22" w15:restartNumberingAfterBreak="0">
+  <w:abstractNum w:abstractNumId="24" w15:restartNumberingAfterBreak="0">
     <w:nsid w:val="3EB72318"/>
     <w:multiLevelType w:val="multilevel"/>
     <w:tmpl w:val="0410001F"/>
@@ -6438,7 +7260,7 @@
       </w:pPr>
     </w:lvl>
   </w:abstractNum>
-  <w:abstractNum w:abstractNumId="23" w15:restartNumberingAfterBreak="0">
+  <w:abstractNum w:abstractNumId="25" w15:restartNumberingAfterBreak="0">
     <w:nsid w:val="4FCA3F27"/>
     <w:multiLevelType w:val="hybridMultilevel"/>
     <w:tmpl w:val="AFCA640C"/>
@@ -6551,7 +7373,7 @@
       </w:rPr>
     </w:lvl>
   </w:abstractNum>
-  <w:abstractNum w:abstractNumId="24" w15:restartNumberingAfterBreak="0">
+  <w:abstractNum w:abstractNumId="26" w15:restartNumberingAfterBreak="0">
     <w:nsid w:val="51CE7F9B"/>
     <w:multiLevelType w:val="hybridMultilevel"/>
     <w:tmpl w:val="571C39D4"/>
@@ -6664,7 +7486,7 @@
       </w:rPr>
     </w:lvl>
   </w:abstractNum>
-  <w:abstractNum w:abstractNumId="25" w15:restartNumberingAfterBreak="0">
+  <w:abstractNum w:abstractNumId="27" w15:restartNumberingAfterBreak="0">
     <w:nsid w:val="535A7CC0"/>
     <w:multiLevelType w:val="hybridMultilevel"/>
     <w:tmpl w:val="6BCCF208"/>
@@ -6750,7 +7572,7 @@
       </w:pPr>
     </w:lvl>
   </w:abstractNum>
-  <w:abstractNum w:abstractNumId="26" w15:restartNumberingAfterBreak="0">
+  <w:abstractNum w:abstractNumId="28" w15:restartNumberingAfterBreak="0">
     <w:nsid w:val="561B0C32"/>
     <w:multiLevelType w:val="multilevel"/>
     <w:tmpl w:val="0410001F"/>
@@ -6836,7 +7658,7 @@
       </w:pPr>
     </w:lvl>
   </w:abstractNum>
-  <w:abstractNum w:abstractNumId="27" w15:restartNumberingAfterBreak="0">
+  <w:abstractNum w:abstractNumId="29" w15:restartNumberingAfterBreak="0">
     <w:nsid w:val="5A5075BB"/>
     <w:multiLevelType w:val="hybridMultilevel"/>
     <w:tmpl w:val="D6EA5BD2"/>
@@ -6949,7 +7771,7 @@
       </w:rPr>
     </w:lvl>
   </w:abstractNum>
-  <w:abstractNum w:abstractNumId="28" w15:restartNumberingAfterBreak="0">
+  <w:abstractNum w:abstractNumId="30" w15:restartNumberingAfterBreak="0">
     <w:nsid w:val="62B33924"/>
     <w:multiLevelType w:val="hybridMultilevel"/>
     <w:tmpl w:val="97C62D3E"/>
@@ -7062,7 +7884,7 @@
       </w:rPr>
     </w:lvl>
   </w:abstractNum>
-  <w:abstractNum w:abstractNumId="29" w15:restartNumberingAfterBreak="0">
+  <w:abstractNum w:abstractNumId="31" w15:restartNumberingAfterBreak="0">
     <w:nsid w:val="62F75A52"/>
     <w:multiLevelType w:val="hybridMultilevel"/>
     <w:tmpl w:val="8C9A5C42"/>
@@ -7175,7 +7997,120 @@
       </w:rPr>
     </w:lvl>
   </w:abstractNum>
-  <w:abstractNum w:abstractNumId="30" w15:restartNumberingAfterBreak="0">
+  <w:abstractNum w:abstractNumId="32" w15:restartNumberingAfterBreak="0">
+    <w:nsid w:val="643345B0"/>
+    <w:multiLevelType w:val="hybridMultilevel"/>
+    <w:tmpl w:val="8C7CF79E"/>
+    <w:lvl w:ilvl="0" w:tplc="04100001">
+      <w:start w:val="1"/>
+      <w:numFmt w:val="bullet"/>
+      <w:lvlText w:val=""/>
+      <w:lvlJc w:val="left"/>
+      <w:pPr>
+        <w:ind w:left="720" w:hanging="360"/>
+      </w:pPr>
+      <w:rPr>
+        <w:rFonts w:ascii="Symbol" w:hAnsi="Symbol" w:hint="default"/>
+      </w:rPr>
+    </w:lvl>
+    <w:lvl w:ilvl="1" w:tplc="04100003">
+      <w:start w:val="1"/>
+      <w:numFmt w:val="bullet"/>
+      <w:lvlText w:val="o"/>
+      <w:lvlJc w:val="left"/>
+      <w:pPr>
+        <w:ind w:left="1440" w:hanging="360"/>
+      </w:pPr>
+      <w:rPr>
+        <w:rFonts w:ascii="Courier New" w:hAnsi="Courier New" w:cs="Courier New" w:hint="default"/>
+      </w:rPr>
+    </w:lvl>
+    <w:lvl w:ilvl="2" w:tplc="04100005">
+      <w:start w:val="1"/>
+      <w:numFmt w:val="bullet"/>
+      <w:lvlText w:val=""/>
+      <w:lvlJc w:val="left"/>
+      <w:pPr>
+        <w:ind w:left="2160" w:hanging="360"/>
+      </w:pPr>
+      <w:rPr>
+        <w:rFonts w:ascii="Wingdings" w:hAnsi="Wingdings" w:hint="default"/>
+      </w:rPr>
+    </w:lvl>
+    <w:lvl w:ilvl="3" w:tplc="04100001" w:tentative="1">
+      <w:start w:val="1"/>
+      <w:numFmt w:val="bullet"/>
+      <w:lvlText w:val=""/>
+      <w:lvlJc w:val="left"/>
+      <w:pPr>
+        <w:ind w:left="2880" w:hanging="360"/>
+      </w:pPr>
+      <w:rPr>
+        <w:rFonts w:ascii="Symbol" w:hAnsi="Symbol" w:hint="default"/>
+      </w:rPr>
+    </w:lvl>
+    <w:lvl w:ilvl="4" w:tplc="04100003" w:tentative="1">
+      <w:start w:val="1"/>
+      <w:numFmt w:val="bullet"/>
+      <w:lvlText w:val="o"/>
+      <w:lvlJc w:val="left"/>
+      <w:pPr>
+        <w:ind w:left="3600" w:hanging="360"/>
+      </w:pPr>
+      <w:rPr>
+        <w:rFonts w:ascii="Courier New" w:hAnsi="Courier New" w:cs="Courier New" w:hint="default"/>
+      </w:rPr>
+    </w:lvl>
+    <w:lvl w:ilvl="5" w:tplc="04100005" w:tentative="1">
+      <w:start w:val="1"/>
+      <w:numFmt w:val="bullet"/>
+      <w:lvlText w:val=""/>
+      <w:lvlJc w:val="left"/>
+      <w:pPr>
+        <w:ind w:left="4320" w:hanging="360"/>
+      </w:pPr>
+      <w:rPr>
+        <w:rFonts w:ascii="Wingdings" w:hAnsi="Wingdings" w:hint="default"/>
+      </w:rPr>
+    </w:lvl>
+    <w:lvl w:ilvl="6" w:tplc="04100001" w:tentative="1">
+      <w:start w:val="1"/>
+      <w:numFmt w:val="bullet"/>
+      <w:lvlText w:val=""/>
+      <w:lvlJc w:val="left"/>
+      <w:pPr>
+        <w:ind w:left="5040" w:hanging="360"/>
+      </w:pPr>
+      <w:rPr>
+        <w:rFonts w:ascii="Symbol" w:hAnsi="Symbol" w:hint="default"/>
+      </w:rPr>
+    </w:lvl>
+    <w:lvl w:ilvl="7" w:tplc="04100003" w:tentative="1">
+      <w:start w:val="1"/>
+      <w:numFmt w:val="bullet"/>
+      <w:lvlText w:val="o"/>
+      <w:lvlJc w:val="left"/>
+      <w:pPr>
+        <w:ind w:left="5760" w:hanging="360"/>
+      </w:pPr>
+      <w:rPr>
+        <w:rFonts w:ascii="Courier New" w:hAnsi="Courier New" w:cs="Courier New" w:hint="default"/>
+      </w:rPr>
+    </w:lvl>
+    <w:lvl w:ilvl="8" w:tplc="04100005" w:tentative="1">
+      <w:start w:val="1"/>
+      <w:numFmt w:val="bullet"/>
+      <w:lvlText w:val=""/>
+      <w:lvlJc w:val="left"/>
+      <w:pPr>
+        <w:ind w:left="6480" w:hanging="360"/>
+      </w:pPr>
+      <w:rPr>
+        <w:rFonts w:ascii="Wingdings" w:hAnsi="Wingdings" w:hint="default"/>
+      </w:rPr>
+    </w:lvl>
+  </w:abstractNum>
+  <w:abstractNum w:abstractNumId="33" w15:restartNumberingAfterBreak="0">
     <w:nsid w:val="674B7B20"/>
     <w:multiLevelType w:val="multilevel"/>
     <w:tmpl w:val="0410001F"/>
@@ -7264,7 +8199,7 @@
       </w:pPr>
     </w:lvl>
   </w:abstractNum>
-  <w:abstractNum w:abstractNumId="31" w15:restartNumberingAfterBreak="0">
+  <w:abstractNum w:abstractNumId="34" w15:restartNumberingAfterBreak="0">
     <w:nsid w:val="67A73065"/>
     <w:multiLevelType w:val="hybridMultilevel"/>
     <w:tmpl w:val="EF2AACFA"/>
@@ -7377,7 +8312,7 @@
       </w:rPr>
     </w:lvl>
   </w:abstractNum>
-  <w:abstractNum w:abstractNumId="32" w15:restartNumberingAfterBreak="0">
+  <w:abstractNum w:abstractNumId="35" w15:restartNumberingAfterBreak="0">
     <w:nsid w:val="686F3B24"/>
     <w:multiLevelType w:val="multilevel"/>
     <w:tmpl w:val="0410001F"/>
@@ -7463,7 +8398,7 @@
       </w:pPr>
     </w:lvl>
   </w:abstractNum>
-  <w:abstractNum w:abstractNumId="33" w15:restartNumberingAfterBreak="0">
+  <w:abstractNum w:abstractNumId="36" w15:restartNumberingAfterBreak="0">
     <w:nsid w:val="6DD5544B"/>
     <w:multiLevelType w:val="multilevel"/>
     <w:tmpl w:val="0366B5A4"/>
@@ -7580,7 +8515,7 @@
       </w:pPr>
     </w:lvl>
   </w:abstractNum>
-  <w:abstractNum w:abstractNumId="34" w15:restartNumberingAfterBreak="0">
+  <w:abstractNum w:abstractNumId="37" w15:restartNumberingAfterBreak="0">
     <w:nsid w:val="6F665DBB"/>
     <w:multiLevelType w:val="hybridMultilevel"/>
     <w:tmpl w:val="4B601DD6"/>
@@ -7693,7 +8628,7 @@
       </w:rPr>
     </w:lvl>
   </w:abstractNum>
-  <w:abstractNum w:abstractNumId="35" w15:restartNumberingAfterBreak="0">
+  <w:abstractNum w:abstractNumId="38" w15:restartNumberingAfterBreak="0">
     <w:nsid w:val="6F8A55D4"/>
     <w:multiLevelType w:val="hybridMultilevel"/>
     <w:tmpl w:val="C720AEB0"/>
@@ -7806,7 +8741,7 @@
       </w:rPr>
     </w:lvl>
   </w:abstractNum>
-  <w:abstractNum w:abstractNumId="36" w15:restartNumberingAfterBreak="0">
+  <w:abstractNum w:abstractNumId="39" w15:restartNumberingAfterBreak="0">
     <w:nsid w:val="71F6311C"/>
     <w:multiLevelType w:val="multilevel"/>
     <w:tmpl w:val="0410001F"/>
@@ -7892,7 +8827,7 @@
       </w:pPr>
     </w:lvl>
   </w:abstractNum>
-  <w:abstractNum w:abstractNumId="37" w15:restartNumberingAfterBreak="0">
+  <w:abstractNum w:abstractNumId="40" w15:restartNumberingAfterBreak="0">
     <w:nsid w:val="74E37E90"/>
     <w:multiLevelType w:val="hybridMultilevel"/>
     <w:tmpl w:val="700ACCD0"/>
@@ -8005,7 +8940,7 @@
       </w:rPr>
     </w:lvl>
   </w:abstractNum>
-  <w:abstractNum w:abstractNumId="38" w15:restartNumberingAfterBreak="0">
+  <w:abstractNum w:abstractNumId="41" w15:restartNumberingAfterBreak="0">
     <w:nsid w:val="7EF142E3"/>
     <w:multiLevelType w:val="hybridMultilevel"/>
     <w:tmpl w:val="625E06CA"/>
@@ -8118,7 +9053,7 @@
       </w:rPr>
     </w:lvl>
   </w:abstractNum>
-  <w:abstractNum w:abstractNumId="39" w15:restartNumberingAfterBreak="0">
+  <w:abstractNum w:abstractNumId="42" w15:restartNumberingAfterBreak="0">
     <w:nsid w:val="7F4830BE"/>
     <w:multiLevelType w:val="hybridMultilevel"/>
     <w:tmpl w:val="6270E006"/>
@@ -8238,79 +9173,79 @@
     <w:abstractNumId w:val="7"/>
   </w:num>
   <w:num w:numId="3" w16cid:durableId="1924485226">
-    <w:abstractNumId w:val="14"/>
+    <w:abstractNumId w:val="15"/>
   </w:num>
   <w:num w:numId="4" w16cid:durableId="1781562436">
     <w:abstractNumId w:val="4"/>
   </w:num>
   <w:num w:numId="5" w16cid:durableId="60567557">
-    <w:abstractNumId w:val="36"/>
+    <w:abstractNumId w:val="39"/>
   </w:num>
   <w:num w:numId="6" w16cid:durableId="418871262">
+    <w:abstractNumId w:val="24"/>
+  </w:num>
+  <w:num w:numId="7" w16cid:durableId="1053045378">
+    <w:abstractNumId w:val="26"/>
+  </w:num>
+  <w:num w:numId="8" w16cid:durableId="1192258898">
+    <w:abstractNumId w:val="21"/>
+  </w:num>
+  <w:num w:numId="9" w16cid:durableId="1307474186">
     <w:abstractNumId w:val="22"/>
   </w:num>
-  <w:num w:numId="7" w16cid:durableId="1053045378">
-    <w:abstractNumId w:val="24"/>
-  </w:num>
-  <w:num w:numId="8" w16cid:durableId="1192258898">
-    <w:abstractNumId w:val="19"/>
-  </w:num>
-  <w:num w:numId="9" w16cid:durableId="1307474186">
-    <w:abstractNumId w:val="20"/>
-  </w:num>
   <w:num w:numId="10" w16cid:durableId="1129594952">
-    <w:abstractNumId w:val="21"/>
+    <w:abstractNumId w:val="23"/>
   </w:num>
   <w:num w:numId="11" w16cid:durableId="622230506">
     <w:abstractNumId w:val="3"/>
   </w:num>
   <w:num w:numId="12" w16cid:durableId="1705399028">
-    <w:abstractNumId w:val="18"/>
+    <w:abstractNumId w:val="20"/>
   </w:num>
   <w:num w:numId="13" w16cid:durableId="1857881352">
-    <w:abstractNumId w:val="15"/>
+    <w:abstractNumId w:val="16"/>
   </w:num>
   <w:num w:numId="14" w16cid:durableId="1279534051">
-    <w:abstractNumId w:val="39"/>
+    <w:abstractNumId w:val="42"/>
   </w:num>
   <w:num w:numId="15" w16cid:durableId="1655138962">
     <w:abstractNumId w:val="10"/>
   </w:num>
   <w:num w:numId="16" w16cid:durableId="677392099">
-    <w:abstractNumId w:val="37"/>
+    <w:abstractNumId w:val="40"/>
   </w:num>
   <w:num w:numId="17" w16cid:durableId="1806463119">
-    <w:abstractNumId w:val="33"/>
+    <w:abstractNumId w:val="36"/>
   </w:num>
   <w:num w:numId="18" w16cid:durableId="322777864">
-    <w:abstractNumId w:val="31"/>
+    <w:abstractNumId w:val="34"/>
   </w:num>
   <w:num w:numId="19" w16cid:durableId="1331760209">
     <w:abstractNumId w:val="12"/>
   </w:num>
   <w:num w:numId="20" w16cid:durableId="800028765">
-    <w:abstractNumId w:val="30"/>
+    <w:abstractNumId w:val="33"/>
   </w:num>
   <w:num w:numId="21" w16cid:durableId="1091510441">
     <w:abstractNumId w:val="13"/>
   </w:num>
   <w:num w:numId="22" w16cid:durableId="561407532">
-    <w:abstractNumId w:val="32"/>
+    <w:abstractNumId w:val="35"/>
   </w:num>
   <w:num w:numId="23" w16cid:durableId="237398358">
-    <w:abstractNumId w:val="26"/>
+    <w:abstractNumId w:val="28"/>
   </w:num>
   <w:num w:numId="24" w16cid:durableId="265768395">
-    <w:abstractNumId w:val="16"/>
+    <w:abstractNumId w:val="18"/>
   </w:num>
   <w:num w:numId="25" w16cid:durableId="1564288570">
-    <w:abstractNumId w:val="17"/>
+    <w:abstractNumId w:val="19"/>
   </w:num>
   <w:num w:numId="26" w16cid:durableId="1423185636">
-    <w:abstractNumId w:val="25"/>
+    <w:abstractNumId w:val="27"/>
   </w:num>
   <w:num w:numId="27" w16cid:durableId="1717773139">
-    <w:abstractNumId w:val="27"/>
+    <w:abstractNumId w:val="29"/>
   </w:num>
   <w:num w:numId="28" w16cid:durableId="2123499943">
     <w:abstractNumId w:val="0"/>
@@ -8319,37 +9254,46 @@
     <w:abstractNumId w:val="8"/>
   </w:num>
   <w:num w:numId="30" w16cid:durableId="501629198">
-    <w:abstractNumId w:val="35"/>
+    <w:abstractNumId w:val="38"/>
   </w:num>
   <w:num w:numId="31" w16cid:durableId="1809737460">
-    <w:abstractNumId w:val="29"/>
+    <w:abstractNumId w:val="31"/>
   </w:num>
   <w:num w:numId="32" w16cid:durableId="249042298">
     <w:abstractNumId w:val="2"/>
   </w:num>
   <w:num w:numId="33" w16cid:durableId="1609656342">
-    <w:abstractNumId w:val="28"/>
+    <w:abstractNumId w:val="30"/>
   </w:num>
   <w:num w:numId="34" w16cid:durableId="1097360989">
-    <w:abstractNumId w:val="23"/>
+    <w:abstractNumId w:val="25"/>
   </w:num>
   <w:num w:numId="35" w16cid:durableId="1431120001">
     <w:abstractNumId w:val="6"/>
   </w:num>
   <w:num w:numId="36" w16cid:durableId="1032921089">
-    <w:abstractNumId w:val="38"/>
+    <w:abstractNumId w:val="41"/>
   </w:num>
   <w:num w:numId="37" w16cid:durableId="1290820848">
     <w:abstractNumId w:val="9"/>
   </w:num>
   <w:num w:numId="38" w16cid:durableId="1250577922">
-    <w:abstractNumId w:val="34"/>
+    <w:abstractNumId w:val="37"/>
   </w:num>
   <w:num w:numId="39" w16cid:durableId="1348407883">
     <w:abstractNumId w:val="1"/>
   </w:num>
   <w:num w:numId="40" w16cid:durableId="2075470157">
     <w:abstractNumId w:val="11"/>
+  </w:num>
+  <w:num w:numId="41" w16cid:durableId="1036544159">
+    <w:abstractNumId w:val="32"/>
+  </w:num>
+  <w:num w:numId="42" w16cid:durableId="1050225514">
+    <w:abstractNumId w:val="14"/>
+  </w:num>
+  <w:num w:numId="43" w16cid:durableId="1538665982">
+    <w:abstractNumId w:val="17"/>
   </w:num>
 </w:numbering>
 </file>
@@ -8753,7 +9697,7 @@
   <w:style w:type="paragraph" w:default="1" w:styleId="Normale">
     <w:name w:val="Normal"/>
     <w:qFormat/>
-    <w:rsid w:val="003E7ED1"/>
+    <w:rsid w:val="00044786"/>
   </w:style>
   <w:style w:type="paragraph" w:styleId="Titolo1">
     <w:name w:val="heading 1"/>

</xml_diff>